<commit_message>
added link to output input capture file
</commit_message>
<xml_diff>
--- a/part 2/עבודה ברשתות דוח מסכם חלק 2.docx
+++ b/part 2/עבודה ברשתות דוח מסכם חלק 2.docx
@@ -423,7 +423,6 @@
           <w:bCs/>
         </w:rPr>
       </w:pPr>
-      <w:proofErr w:type="gramStart"/>
       <w:r>
         <w:rPr>
           <w:b/>
@@ -438,17 +437,7 @@
           <w:bCs/>
           <w:rtl/>
         </w:rPr>
-        <w:t>.</w:t>
-      </w:r>
-      <w:proofErr w:type="gramEnd"/>
-      <w:r>
-        <w:rPr>
-          <w:rFonts w:hint="cs"/>
-          <w:b/>
-          <w:bCs/>
-          <w:rtl/>
-        </w:rPr>
-        <w:t xml:space="preserve"> </w:t>
+        <w:t xml:space="preserve">. </w:t>
       </w:r>
       <w:r>
         <w:rPr>
@@ -1197,27 +1186,33 @@
       <w:pPr>
         <w:bidi/>
         <w:rPr>
-          <w:rFonts w:hint="cs"/>
-          <w:rtl/>
-        </w:rPr>
-      </w:pPr>
-      <w:r>
-        <w:rPr>
-          <w:rFonts w:hint="cs"/>
-          <w:rtl/>
-        </w:rPr>
-        <w:t xml:space="preserve">קובץ </w:t>
-      </w:r>
-      <w:r>
-        <w:t>PCAP</w:t>
-      </w:r>
-      <w:r>
-        <w:rPr>
-          <w:rFonts w:hint="cs"/>
-          <w:rtl/>
-        </w:rPr>
-        <w:t xml:space="preserve"> של תעבורת הפרויקט</w:t>
-      </w:r>
+          <w:rtl/>
+        </w:rPr>
+      </w:pPr>
+      <w:hyperlink r:id="rId8" w:history="1">
+        <w:r>
+          <w:rPr>
+            <w:rStyle w:val="Hyperlink"/>
+            <w:rFonts w:hint="cs"/>
+            <w:rtl/>
+          </w:rPr>
+          <w:t xml:space="preserve">קובץ </w:t>
+        </w:r>
+        <w:r>
+          <w:rPr>
+            <w:rStyle w:val="Hyperlink"/>
+          </w:rPr>
+          <w:t>PCAP</w:t>
+        </w:r>
+        <w:r>
+          <w:rPr>
+            <w:rStyle w:val="Hyperlink"/>
+            <w:rFonts w:hint="cs"/>
+            <w:rtl/>
+          </w:rPr>
+          <w:t xml:space="preserve"> של תעבורת הפרויקט</w:t>
+        </w:r>
+      </w:hyperlink>
     </w:p>
     <w:p>
       <w:pPr>
@@ -1721,15 +1716,7 @@
           <w:b/>
           <w:bCs/>
         </w:rPr>
-        <w:t xml:space="preserve">Source </w:t>
-      </w:r>
-      <w:proofErr w:type="gramStart"/>
-      <w:r>
-        <w:rPr>
-          <w:b/>
-          <w:bCs/>
-        </w:rPr>
-        <w:t>Port</w:t>
+        <w:t>Source Port</w:t>
       </w:r>
       <w:r>
         <w:rPr>
@@ -1747,7 +1734,6 @@
         </w:rPr>
         <w:t>:</w:t>
       </w:r>
-      <w:proofErr w:type="gramEnd"/>
       <w:r>
         <w:rPr>
           <w:rFonts w:hint="cs"/>
@@ -1769,7 +1755,6 @@
       <w:r>
         <w:t>50721)</w:t>
       </w:r>
-      <w:proofErr w:type="gramStart"/>
       <w:r>
         <w:rPr>
           <w:rFonts w:hint="cs"/>
@@ -1787,7 +1772,6 @@
       <w:r>
         <w:t>.</w:t>
       </w:r>
-      <w:proofErr w:type="gramEnd"/>
     </w:p>
     <w:p>
       <w:pPr>
@@ -2134,17 +2118,7 @@
           <w:bCs/>
           <w:rtl/>
         </w:rPr>
-        <w:t xml:space="preserve"> </w:t>
-      </w:r>
-      <w:proofErr w:type="gramStart"/>
-      <w:r>
-        <w:rPr>
-          <w:rFonts w:hint="cs"/>
-          <w:b/>
-          <w:bCs/>
-          <w:rtl/>
-        </w:rPr>
-        <w:t>מקור</w:t>
+        <w:t xml:space="preserve"> מקור</w:t>
       </w:r>
       <w:r>
         <w:rPr>
@@ -2164,7 +2138,6 @@
         </w:rPr>
         <w:t>:</w:t>
       </w:r>
-      <w:proofErr w:type="gramEnd"/>
       <w:r>
         <w:t xml:space="preserve"> </w:t>
       </w:r>
@@ -2177,7 +2150,6 @@
       <w:r>
         <w:t>192.168.31.138)</w:t>
       </w:r>
-      <w:proofErr w:type="gramStart"/>
       <w:r>
         <w:rPr>
           <w:rFonts w:hint="cs"/>
@@ -2188,7 +2160,6 @@
       <w:r>
         <w:t>.</w:t>
       </w:r>
-      <w:proofErr w:type="gramEnd"/>
     </w:p>
     <w:p>
       <w:pPr>
@@ -2226,7 +2197,6 @@
       <w:r>
         <w:t>192.168.31.229)</w:t>
       </w:r>
-      <w:proofErr w:type="gramStart"/>
       <w:r>
         <w:rPr>
           <w:rFonts w:hint="cs"/>
@@ -2237,7 +2207,6 @@
       <w:r>
         <w:t>.</w:t>
       </w:r>
-      <w:proofErr w:type="gramEnd"/>
     </w:p>
     <w:p>
       <w:pPr>
@@ -2252,31 +2221,7 @@
           <w:b/>
           <w:bCs/>
         </w:rPr>
-        <w:t xml:space="preserve">TTL (Time </w:t>
-      </w:r>
-      <w:proofErr w:type="gramStart"/>
-      <w:r>
-        <w:rPr>
-          <w:b/>
-          <w:bCs/>
-        </w:rPr>
-        <w:t>To</w:t>
-      </w:r>
-      <w:proofErr w:type="gramEnd"/>
-      <w:r>
-        <w:rPr>
-          <w:b/>
-          <w:bCs/>
-        </w:rPr>
-        <w:t xml:space="preserve"> Live</w:t>
-      </w:r>
-      <w:proofErr w:type="gramStart"/>
-      <w:r>
-        <w:rPr>
-          <w:b/>
-          <w:bCs/>
-        </w:rPr>
-        <w:t>)</w:t>
+        <w:t>TTL (Time To Live)</w:t>
       </w:r>
       <w:r>
         <w:rPr>
@@ -2294,7 +2239,6 @@
         </w:rPr>
         <w:t>:</w:t>
       </w:r>
-      <w:proofErr w:type="gramEnd"/>
       <w:r>
         <w:rPr>
           <w:rFonts w:hint="cs"/>
@@ -3914,6 +3858,7 @@
   <w:style w:type="character" w:default="1" w:styleId="a0">
     <w:name w:val="Default Paragraph Font"/>
     <w:uiPriority w:val="1"/>
+    <w:semiHidden/>
     <w:unhideWhenUsed/>
   </w:style>
   <w:style w:type="table" w:default="1" w:styleId="a1">
@@ -4228,6 +4173,29 @@
       <w:spacing w:val="5"/>
     </w:rPr>
   </w:style>
+  <w:style w:type="character" w:styleId="Hyperlink">
+    <w:name w:val="Hyperlink"/>
+    <w:basedOn w:val="a0"/>
+    <w:uiPriority w:val="99"/>
+    <w:unhideWhenUsed/>
+    <w:rsid w:val="003E5602"/>
+    <w:rPr>
+      <w:color w:val="0000FF" w:themeColor="hyperlink"/>
+      <w:u w:val="single"/>
+    </w:rPr>
+  </w:style>
+  <w:style w:type="character" w:styleId="ae">
+    <w:name w:val="Unresolved Mention"/>
+    <w:basedOn w:val="a0"/>
+    <w:uiPriority w:val="99"/>
+    <w:semiHidden/>
+    <w:unhideWhenUsed/>
+    <w:rsid w:val="003E5602"/>
+    <w:rPr>
+      <w:color w:val="605E5C"/>
+      <w:shd w:val="clear" w:color="auto" w:fill="E1DFDD"/>
+    </w:rPr>
+  </w:style>
 </w:styles>
 </file>
 
@@ -4515,23 +4483,6 @@
 </file>
 
 <file path=customXml/item1.xml><?xml version="1.0" encoding="utf-8"?>
-<p:properties xmlns:p="http://schemas.microsoft.com/office/2006/metadata/properties" xmlns:xsi="http://www.w3.org/2001/XMLSchema-instance" xmlns:pc="http://schemas.microsoft.com/office/infopath/2007/PartnerControls">
-  <documentManagement>
-    <_activity xmlns="1d69b183-59bc-4210-997a-702725b70588" xsi:nil="true"/>
-  </documentManagement>
-</p:properties>
-</file>
-
-<file path=customXml/item2.xml><?xml version="1.0" encoding="utf-8"?>
-<?mso-contentType ?>
-<FormTemplates xmlns="http://schemas.microsoft.com/sharepoint/v3/contenttype/forms">
-  <Display>DocumentLibraryForm</Display>
-  <Edit>DocumentLibraryForm</Edit>
-  <New>DocumentLibraryForm</New>
-</FormTemplates>
-</file>
-
-<file path=customXml/item3.xml><?xml version="1.0" encoding="utf-8"?>
 <ct:contentTypeSchema xmlns:ct="http://schemas.microsoft.com/office/2006/metadata/contentType" xmlns:ma="http://schemas.microsoft.com/office/2006/metadata/properties/metaAttributes" ct:_="" ma:_="" ma:contentTypeName="Документ" ma:contentTypeID="0x0101002FE240C94E2C054599E34984C18780B4" ma:contentTypeVersion="11" ma:contentTypeDescription="Создание документа." ma:contentTypeScope="" ma:versionID="1f5a0493daeee73a7dc885f058f8091f">
   <xsd:schema xmlns:xsd="http://www.w3.org/2001/XMLSchema" xmlns:xs="http://www.w3.org/2001/XMLSchema" xmlns:p="http://schemas.microsoft.com/office/2006/metadata/properties" xmlns:ns3="1d69b183-59bc-4210-997a-702725b70588" targetNamespace="http://schemas.microsoft.com/office/2006/metadata/properties" ma:root="true" ma:fieldsID="c23779e4007d6b7e38336882ae382f29" ns3:_="">
     <xsd:import namespace="1d69b183-59bc-4210-997a-702725b70588"/>
@@ -4719,25 +4670,24 @@
 </ct:contentTypeSchema>
 </file>
 
-<file path=customXml/itemProps1.xml><?xml version="1.0" encoding="utf-8"?>
-<ds:datastoreItem xmlns:ds="http://schemas.openxmlformats.org/officeDocument/2006/customXml" ds:itemID="{8EA857C1-E93C-4464-8161-0ED69F3597DA}">
-  <ds:schemaRefs>
-    <ds:schemaRef ds:uri="http://schemas.microsoft.com/office/2006/metadata/properties"/>
-    <ds:schemaRef ds:uri="http://schemas.microsoft.com/office/infopath/2007/PartnerControls"/>
-    <ds:schemaRef ds:uri="1d69b183-59bc-4210-997a-702725b70588"/>
-  </ds:schemaRefs>
-</ds:datastoreItem>
+<file path=customXml/item2.xml><?xml version="1.0" encoding="utf-8"?>
+<?mso-contentType ?>
+<FormTemplates xmlns="http://schemas.microsoft.com/sharepoint/v3/contenttype/forms">
+  <Display>DocumentLibraryForm</Display>
+  <Edit>DocumentLibraryForm</Edit>
+  <New>DocumentLibraryForm</New>
+</FormTemplates>
 </file>
 
-<file path=customXml/itemProps2.xml><?xml version="1.0" encoding="utf-8"?>
-<ds:datastoreItem xmlns:ds="http://schemas.openxmlformats.org/officeDocument/2006/customXml" ds:itemID="{D7C4EB68-5F2F-4AE1-A488-A8F0BB8A449C}">
-  <ds:schemaRefs>
-    <ds:schemaRef ds:uri="http://schemas.microsoft.com/sharepoint/v3/contenttype/forms"/>
-  </ds:schemaRefs>
-</ds:datastoreItem>
+<file path=customXml/item3.xml><?xml version="1.0" encoding="utf-8"?>
+<p:properties xmlns:p="http://schemas.microsoft.com/office/2006/metadata/properties" xmlns:xsi="http://www.w3.org/2001/XMLSchema-instance" xmlns:pc="http://schemas.microsoft.com/office/infopath/2007/PartnerControls">
+  <documentManagement>
+    <_activity xmlns="1d69b183-59bc-4210-997a-702725b70588" xsi:nil="true"/>
+  </documentManagement>
+</p:properties>
 </file>
 
-<file path=customXml/itemProps3.xml><?xml version="1.0" encoding="utf-8"?>
+<file path=customXml/itemProps1.xml><?xml version="1.0" encoding="utf-8"?>
 <ds:datastoreItem xmlns:ds="http://schemas.openxmlformats.org/officeDocument/2006/customXml" ds:itemID="{C7678243-0294-4630-B824-8085CCE94925}">
   <ds:schemaRefs>
     <ds:schemaRef ds:uri="http://schemas.microsoft.com/office/2006/metadata/contentType"/>
@@ -4753,4 +4703,22 @@
     <ds:schemaRef ds:uri="http://schemas.microsoft.com/internal/obd"/>
   </ds:schemaRefs>
 </ds:datastoreItem>
+</file>
+
+<file path=customXml/itemProps2.xml><?xml version="1.0" encoding="utf-8"?>
+<ds:datastoreItem xmlns:ds="http://schemas.openxmlformats.org/officeDocument/2006/customXml" ds:itemID="{D7C4EB68-5F2F-4AE1-A488-A8F0BB8A449C}">
+  <ds:schemaRefs>
+    <ds:schemaRef ds:uri="http://schemas.microsoft.com/sharepoint/v3/contenttype/forms"/>
+  </ds:schemaRefs>
+</ds:datastoreItem>
+</file>
+
+<file path=customXml/itemProps3.xml><?xml version="1.0" encoding="utf-8"?>
+<ds:datastoreItem xmlns:ds="http://schemas.openxmlformats.org/officeDocument/2006/customXml" ds:itemID="{8EA857C1-E93C-4464-8161-0ED69F3597DA}">
+  <ds:schemaRefs>
+    <ds:schemaRef ds:uri="http://schemas.microsoft.com/office/2006/metadata/properties"/>
+    <ds:schemaRef ds:uri="http://schemas.microsoft.com/office/infopath/2007/PartnerControls"/>
+    <ds:schemaRef ds:uri="1d69b183-59bc-4210-997a-702725b70588"/>
+  </ds:schemaRefs>
+</ds:datastoreItem>
 </file>
</xml_diff>